<commit_message>
uploading code to github
</commit_message>
<xml_diff>
--- a/Doc.docx
+++ b/Doc.docx
@@ -2,6 +2,23 @@
 <file path=word/document.xml><?xml version="1.0" encoding="utf-8"?>
 <w:document xmlns:ve="http://schemas.openxmlformats.org/markup-compatibility/2006" xmlns:o="urn:schemas-microsoft-com:office:office" xmlns:r="http://schemas.openxmlformats.org/officeDocument/2006/relationships" xmlns:m="http://schemas.openxmlformats.org/officeDocument/2006/math" xmlns:v="urn:schemas-microsoft-com:vml" xmlns:wp="http://schemas.openxmlformats.org/drawingml/2006/wordprocessingDrawing" xmlns:w10="urn:schemas-microsoft-com:office:word" xmlns:w="http://schemas.openxmlformats.org/wordprocessingml/2006/main" xmlns:wne="http://schemas.microsoft.com/office/word/2006/wordml">
   <w:body>
+    <w:p>
+      <w:pPr>
+        <w:rPr>
+          <w:sz w:val="32"/>
+          <w:szCs w:val="32"/>
+          <w:lang w:val="en-IN"/>
+        </w:rPr>
+      </w:pPr>
+      <w:r>
+        <w:rPr>
+          <w:sz w:val="32"/>
+          <w:szCs w:val="32"/>
+          <w:lang w:val="en-IN"/>
+        </w:rPr>
+        <w:t>Blog</w:t>
+      </w:r>
+    </w:p>
     <w:p>
       <w:pPr>
         <w:rPr>
@@ -1478,6 +1495,7 @@
           <w:szCs w:val="32"/>
           <w:lang w:val="en-IN"/>
         </w:rPr>
+        <w:lastRenderedPageBreak/>
         <w:t>We will use</w:t>
       </w:r>
       <w:r>
@@ -3592,6 +3610,7 @@
           <w:sz w:val="21"/>
           <w:szCs w:val="21"/>
         </w:rPr>
+        <w:lastRenderedPageBreak/>
         <w:t>    </w:t>
       </w:r>
       <w:r>
@@ -4001,7 +4020,6 @@
           <w:sz w:val="21"/>
           <w:szCs w:val="21"/>
         </w:rPr>
-        <w:lastRenderedPageBreak/>
         <w:t>&lt;</w:t>
       </w:r>
       <w:r>
@@ -6675,6 +6693,7 @@
           <w:szCs w:val="32"/>
           <w:lang w:val="en-IN"/>
         </w:rPr>
+        <w:lastRenderedPageBreak/>
         <w:t xml:space="preserve">For Next question button we use </w:t>
       </w:r>
       <w:r>
@@ -6759,7 +6778,6 @@
           <w:sz w:val="21"/>
           <w:szCs w:val="21"/>
         </w:rPr>
-        <w:lastRenderedPageBreak/>
         <w:t>     {</w:t>
       </w:r>
     </w:p>
@@ -9216,6 +9234,7 @@
           <w:sz w:val="21"/>
           <w:szCs w:val="21"/>
         </w:rPr>
+        <w:lastRenderedPageBreak/>
         <w:t>  }</w:t>
       </w:r>
     </w:p>
@@ -9387,7 +9406,6 @@
           <w:sz w:val="21"/>
           <w:szCs w:val="21"/>
         </w:rPr>
-        <w:lastRenderedPageBreak/>
         <w:t>   </w:t>
       </w:r>
       <w:r>
@@ -12468,6 +12486,7 @@
           <w:szCs w:val="32"/>
           <w:lang w:val="en-IN"/>
         </w:rPr>
+        <w:lastRenderedPageBreak/>
         <w:t xml:space="preserve"> The Q</w:t>
       </w:r>
       <w:r>
@@ -12713,7 +12732,6 @@
           <w:sz w:val="21"/>
           <w:szCs w:val="21"/>
         </w:rPr>
-        <w:lastRenderedPageBreak/>
         <w:t>    </w:t>
       </w:r>
       <w:r>
@@ -15197,6 +15215,7 @@
           <w:sz w:val="21"/>
           <w:szCs w:val="21"/>
         </w:rPr>
+        <w:lastRenderedPageBreak/>
         <w:t>              </w:t>
       </w:r>
       <w:r>
@@ -15800,7 +15819,6 @@
           <w:sz w:val="21"/>
           <w:szCs w:val="21"/>
         </w:rPr>
-        <w:lastRenderedPageBreak/>
         <w:t>                    </w:t>
       </w:r>
       <w:r>
@@ -18026,7 +18044,6 @@
           <w:sz w:val="21"/>
           <w:szCs w:val="21"/>
         </w:rPr>
-        <w:lastRenderedPageBreak/>
         <w:t>      </w:t>
       </w:r>
     </w:p>

</xml_diff>